<commit_message>
updated scrum documents and added hashing protocols and functionality to the password input.
</commit_message>
<xml_diff>
--- a/CLCMinesweeperApp/Planning and Design/Week 5/CST-247-RS-NAP-ProjectStatusDesignReport - W5.docx
+++ b/CLCMinesweeperApp/Planning and Design/Week 5/CST-247-RS-NAP-ProjectStatusDesignReport - W5.docx
@@ -1,6 +1,6 @@
 
 <file path=word/document.xml><?xml version="1.0" encoding="utf-8"?>
-<w:document xmlns:wpc="http://schemas.microsoft.com/office/word/2010/wordprocessingCanvas" xmlns:mc="http://schemas.openxmlformats.org/markup-compatibility/2006" xmlns:o="urn:schemas-microsoft-com:office:office" xmlns:r="http://schemas.openxmlformats.org/officeDocument/2006/relationships" xmlns:m="http://schemas.openxmlformats.org/officeDocument/2006/math" xmlns:v="urn:schemas-microsoft-com:vml" xmlns:wp14="http://schemas.microsoft.com/office/word/2010/wordprocessingDrawing" xmlns:wp="http://schemas.openxmlformats.org/drawingml/2006/wordprocessingDrawing" xmlns:w10="urn:schemas-microsoft-com:office:word" xmlns:w="http://schemas.openxmlformats.org/wordprocessingml/2006/main" xmlns:w14="http://schemas.microsoft.com/office/word/2010/wordml" xmlns:w15="http://schemas.microsoft.com/office/word/2012/wordml" xmlns:wpg="http://schemas.microsoft.com/office/word/2010/wordprocessingGroup" xmlns:wpi="http://schemas.microsoft.com/office/word/2010/wordprocessingInk" xmlns:wne="http://schemas.microsoft.com/office/word/2006/wordml" xmlns:wps="http://schemas.microsoft.com/office/word/2010/wordprocessingShape" mc:Ignorable="w14 w15 wp14">
+<w:document xmlns:wpc="http://schemas.microsoft.com/office/word/2010/wordprocessingCanvas" xmlns:cx="http://schemas.microsoft.com/office/drawing/2014/chartex" xmlns:cx1="http://schemas.microsoft.com/office/drawing/2015/9/8/chartex" xmlns:cx2="http://schemas.microsoft.com/office/drawing/2015/10/21/chartex" xmlns:cx3="http://schemas.microsoft.com/office/drawing/2016/5/9/chartex" xmlns:cx4="http://schemas.microsoft.com/office/drawing/2016/5/10/chartex" xmlns:cx5="http://schemas.microsoft.com/office/drawing/2016/5/11/chartex" xmlns:cx6="http://schemas.microsoft.com/office/drawing/2016/5/12/chartex" xmlns:cx7="http://schemas.microsoft.com/office/drawing/2016/5/13/chartex" xmlns:cx8="http://schemas.microsoft.com/office/drawing/2016/5/14/chartex" xmlns:mc="http://schemas.openxmlformats.org/markup-compatibility/2006" xmlns:aink="http://schemas.microsoft.com/office/drawing/2016/ink" xmlns:am3d="http://schemas.microsoft.com/office/drawing/2017/model3d" xmlns:o="urn:schemas-microsoft-com:office:office" xmlns:r="http://schemas.openxmlformats.org/officeDocument/2006/relationships" xmlns:m="http://schemas.openxmlformats.org/officeDocument/2006/math" xmlns:v="urn:schemas-microsoft-com:vml" xmlns:wp14="http://schemas.microsoft.com/office/word/2010/wordprocessingDrawing" xmlns:wp="http://schemas.openxmlformats.org/drawingml/2006/wordprocessingDrawing" xmlns:w10="urn:schemas-microsoft-com:office:word" xmlns:w="http://schemas.openxmlformats.org/wordprocessingml/2006/main" xmlns:w14="http://schemas.microsoft.com/office/word/2010/wordml" xmlns:w15="http://schemas.microsoft.com/office/word/2012/wordml" xmlns:w16cid="http://schemas.microsoft.com/office/word/2016/wordml/cid" xmlns:w16se="http://schemas.microsoft.com/office/word/2015/wordml/symex" xmlns:wpg="http://schemas.microsoft.com/office/word/2010/wordprocessingGroup" xmlns:wpi="http://schemas.microsoft.com/office/word/2010/wordprocessingInk" xmlns:wne="http://schemas.microsoft.com/office/word/2006/wordml" xmlns:wps="http://schemas.microsoft.com/office/word/2010/wordprocessingShape" mc:Ignorable="w14 w15 w16se w16cid wp14">
   <w:body>
     <w:p/>
     <w:p>
@@ -635,16 +635,8 @@
                     <w:rPr>
                       <w:i/>
                     </w:rPr>
-                    <w:t xml:space="preserve">Matt </w:t>
+                    <w:t>Matt Sievers</w:t>
                   </w:r>
-                  <w:proofErr w:type="spellStart"/>
-                  <w:r>
-                    <w:rPr>
-                      <w:i/>
-                    </w:rPr>
-                    <w:t>Sievers</w:t>
-                  </w:r>
-                  <w:proofErr w:type="spellEnd"/>
                 </w:p>
               </w:tc>
               <w:tc>
@@ -719,16 +711,8 @@
                     <w:rPr>
                       <w:i/>
                     </w:rPr>
-                    <w:t xml:space="preserve">Matt </w:t>
+                    <w:t>Matt Sievers</w:t>
                   </w:r>
-                  <w:proofErr w:type="spellStart"/>
-                  <w:r>
-                    <w:rPr>
-                      <w:i/>
-                    </w:rPr>
-                    <w:t>Sievers</w:t>
-                  </w:r>
-                  <w:proofErr w:type="spellEnd"/>
                 </w:p>
               </w:tc>
               <w:tc>
@@ -803,30 +787,8 @@
                     <w:rPr>
                       <w:i/>
                     </w:rPr>
-                    <w:t xml:space="preserve">Matt </w:t>
+                    <w:t>Matt Sievers / Crystal Sciarrino</w:t>
                   </w:r>
-                  <w:proofErr w:type="spellStart"/>
-                  <w:r>
-                    <w:rPr>
-                      <w:i/>
-                    </w:rPr>
-                    <w:t>Sievers</w:t>
-                  </w:r>
-                  <w:proofErr w:type="spellEnd"/>
-                  <w:r>
-                    <w:rPr>
-                      <w:i/>
-                    </w:rPr>
-                    <w:t xml:space="preserve"> / Crystal </w:t>
-                  </w:r>
-                  <w:proofErr w:type="spellStart"/>
-                  <w:r>
-                    <w:rPr>
-                      <w:i/>
-                    </w:rPr>
-                    <w:t>Sciarrino</w:t>
-                  </w:r>
-                  <w:proofErr w:type="spellEnd"/>
                 </w:p>
                 <w:p>
                   <w:pPr>
@@ -1000,7 +962,15 @@
                     <w:rPr>
                       <w:i/>
                     </w:rPr>
-                    <w:t>Matt Sievers</w:t>
+                    <w:t>Matt Siev</w:t>
+                  </w:r>
+                  <w:bookmarkStart w:id="0" w:name="_GoBack"/>
+                  <w:bookmarkEnd w:id="0"/>
+                  <w:r>
+                    <w:rPr>
+                      <w:i/>
+                    </w:rPr>
+                    <w:t>ers</w:t>
                   </w:r>
                 </w:p>
               </w:tc>
@@ -1076,21 +1046,31 @@
                     <w:rPr>
                       <w:i/>
                     </w:rPr>
-                    <w:t xml:space="preserve">Crystal </w:t>
+                    <w:t>Crystal Sciarrino</w:t>
                   </w:r>
-                  <w:proofErr w:type="spellStart"/>
+                </w:p>
+              </w:tc>
+              <w:tc>
+                <w:tcPr>
+                  <w:tcW w:w="1260" w:type="dxa"/>
+                </w:tcPr>
+                <w:p>
+                  <w:pPr>
+                    <w:rPr>
+                      <w:i/>
+                    </w:rPr>
+                  </w:pPr>
                   <w:r>
                     <w:rPr>
                       <w:i/>
                     </w:rPr>
-                    <w:t>Sciarrino</w:t>
+                    <w:t>6</w:t>
                   </w:r>
-                  <w:proofErr w:type="spellEnd"/>
-                </w:p>
-              </w:tc>
-              <w:tc>
-                <w:tcPr>
-                  <w:tcW w:w="1260" w:type="dxa"/>
+                </w:p>
+              </w:tc>
+              <w:tc>
+                <w:tcPr>
+                  <w:tcW w:w="1350" w:type="dxa"/>
                 </w:tcPr>
                 <w:p>
                   <w:pPr>
@@ -1106,24 +1086,6 @@
                   </w:r>
                 </w:p>
               </w:tc>
-              <w:tc>
-                <w:tcPr>
-                  <w:tcW w:w="1350" w:type="dxa"/>
-                </w:tcPr>
-                <w:p>
-                  <w:pPr>
-                    <w:rPr>
-                      <w:i/>
-                    </w:rPr>
-                  </w:pPr>
-                  <w:r>
-                    <w:rPr>
-                      <w:i/>
-                    </w:rPr>
-                    <w:t>0</w:t>
-                  </w:r>
-                </w:p>
-              </w:tc>
             </w:tr>
             <w:tr>
               <w:tc>
@@ -1160,30 +1122,8 @@
                     <w:rPr>
                       <w:i/>
                     </w:rPr>
-                    <w:t xml:space="preserve">Matt </w:t>
+                    <w:t>Matt Sievers / Crystal Sciarrino</w:t>
                   </w:r>
-                  <w:proofErr w:type="spellStart"/>
-                  <w:r>
-                    <w:rPr>
-                      <w:i/>
-                    </w:rPr>
-                    <w:t>Sievers</w:t>
-                  </w:r>
-                  <w:proofErr w:type="spellEnd"/>
-                  <w:r>
-                    <w:rPr>
-                      <w:i/>
-                    </w:rPr>
-                    <w:t xml:space="preserve"> / Crystal </w:t>
-                  </w:r>
-                  <w:proofErr w:type="spellStart"/>
-                  <w:r>
-                    <w:rPr>
-                      <w:i/>
-                    </w:rPr>
-                    <w:t>Sciarrino</w:t>
-                  </w:r>
-                  <w:proofErr w:type="spellEnd"/>
                 </w:p>
               </w:tc>
               <w:tc>
@@ -1932,27 +1872,7 @@
           <w:sz w:val="28"/>
           <w:szCs w:val="28"/>
         </w:rPr>
-        <w:t xml:space="preserve">Agile Scrum Burn </w:t>
-      </w:r>
-      <w:proofErr w:type="gramStart"/>
-      <w:r>
-        <w:rPr>
-          <w:b/>
-          <w:color w:val="000000"/>
-          <w:sz w:val="28"/>
-          <w:szCs w:val="28"/>
-        </w:rPr>
-        <w:t>Down</w:t>
-      </w:r>
-      <w:proofErr w:type="gramEnd"/>
-      <w:r>
-        <w:rPr>
-          <w:b/>
-          <w:color w:val="000000"/>
-          <w:sz w:val="28"/>
-          <w:szCs w:val="28"/>
-        </w:rPr>
-        <w:t xml:space="preserve"> Chart:</w:t>
+        <w:t>Agile Scrum Burn Down Chart:</w:t>
       </w:r>
     </w:p>
     <w:p>
@@ -2081,25 +2001,7 @@
                 <w:sz w:val="36"/>
                 <w:szCs w:val="36"/>
               </w:rPr>
-              <w:t xml:space="preserve">Able to get the remaining </w:t>
-            </w:r>
-            <w:proofErr w:type="spellStart"/>
-            <w:r>
-              <w:rPr>
-                <w:b/>
-                <w:sz w:val="36"/>
-                <w:szCs w:val="36"/>
-              </w:rPr>
-              <w:t>gameboard</w:t>
-            </w:r>
-            <w:proofErr w:type="spellEnd"/>
-            <w:r>
-              <w:rPr>
-                <w:b/>
-                <w:sz w:val="36"/>
-                <w:szCs w:val="36"/>
-              </w:rPr>
-              <w:t xml:space="preserve"> logic implemented.</w:t>
+              <w:t>Able to get the remaining gameboard logic implemented.</w:t>
             </w:r>
           </w:p>
         </w:tc>
@@ -2297,23 +2199,7 @@
                 <w:sz w:val="36"/>
                 <w:szCs w:val="36"/>
               </w:rPr>
-              <w:t xml:space="preserve">Incomplete requirements.  Functional </w:t>
-            </w:r>
-            <w:proofErr w:type="spellStart"/>
-            <w:r>
-              <w:rPr>
-                <w:sz w:val="36"/>
-                <w:szCs w:val="36"/>
-              </w:rPr>
-              <w:t>Gameboard</w:t>
-            </w:r>
-            <w:proofErr w:type="spellEnd"/>
-            <w:r>
-              <w:rPr>
-                <w:sz w:val="36"/>
-                <w:szCs w:val="36"/>
-              </w:rPr>
-              <w:t>, Login and Registration page is not clear direction of the want/need.</w:t>
+              <w:t>Incomplete requirements.  Functional Gameboard, Login and Registration page is not clear direction of the want/need.</w:t>
             </w:r>
           </w:p>
         </w:tc>
@@ -2668,23 +2554,7 @@
           <w:i/>
           <w:color w:val="366091"/>
         </w:rPr>
-        <w:t xml:space="preserve">Needed a second click listener for the right click button.  Needed to ensure no game logic was fired based on a right </w:t>
-      </w:r>
-      <w:proofErr w:type="gramStart"/>
-      <w:r>
-        <w:rPr>
-          <w:i/>
-          <w:color w:val="366091"/>
-        </w:rPr>
-        <w:t>click.</w:t>
-      </w:r>
-      <w:proofErr w:type="gramEnd"/>
-      <w:r>
-        <w:rPr>
-          <w:i/>
-          <w:color w:val="366091"/>
-        </w:rPr>
-        <w:t xml:space="preserve">  Also wanted a partial view that was not visible till a flag was set based on win / loss condition.  The win / loss logic could be recycled from CST227 project.</w:t>
+        <w:t>Needed a second click listener for the right click button.  Needed to ensure no game logic was fired based on a right click.  Also wanted a partial view that was not visible till a flag was set based on win / loss condition.  The win / loss logic could be recycled from CST227 project.</w:t>
       </w:r>
     </w:p>
     <w:p>
@@ -2728,15 +2598,16 @@
           <w:i/>
           <w:color w:val="366091"/>
         </w:rPr>
-        <w:t xml:space="preserve">Reusing CST227 code for win / loss logic saved a ton of time.  We also found in a peer coding meeting that you can use a model location as an argument to </w:t>
-      </w:r>
+        <w:t>Reusing CST227 code for win / loss logic saved a ton of time.  We also found in a peer coding meeting that you can use a model location as an argument to an if statement using a static variable to check.  IE if(</w:t>
+      </w:r>
+      <w:proofErr w:type="spellStart"/>
       <w:proofErr w:type="gramStart"/>
       <w:r>
         <w:rPr>
           <w:i/>
           <w:color w:val="366091"/>
         </w:rPr>
-        <w:t>an if</w:t>
+        <w:t>project.model</w:t>
       </w:r>
       <w:proofErr w:type="gramEnd"/>
       <w:r>
@@ -2744,24 +2615,7 @@
           <w:i/>
           <w:color w:val="366091"/>
         </w:rPr>
-        <w:t xml:space="preserve"> statement using a static variable to check.  IE </w:t>
-      </w:r>
-      <w:proofErr w:type="gramStart"/>
-      <w:r>
-        <w:rPr>
-          <w:i/>
-          <w:color w:val="366091"/>
-        </w:rPr>
-        <w:t>if(</w:t>
-      </w:r>
-      <w:proofErr w:type="spellStart"/>
-      <w:proofErr w:type="gramEnd"/>
-      <w:r>
-        <w:rPr>
-          <w:i/>
-          <w:color w:val="366091"/>
-        </w:rPr>
-        <w:t>project.model.Board.GameOver</w:t>
+        <w:t>.Board.GameOver</w:t>
       </w:r>
       <w:proofErr w:type="spellEnd"/>
       <w:r>
@@ -2865,20 +2719,13 @@
         <w:t>dbo</w:t>
       </w:r>
       <w:proofErr w:type="spellEnd"/>
-      <w:r>
-        <w:rPr>
-          <w:i/>
-          <w:color w:val="366091"/>
-        </w:rPr>
-        <w:t>]</w:t>
-      </w:r>
       <w:proofErr w:type="gramStart"/>
       <w:r>
         <w:rPr>
           <w:i/>
           <w:color w:val="366091"/>
         </w:rPr>
-        <w:t>.[</w:t>
+        <w:t>].[</w:t>
       </w:r>
       <w:proofErr w:type="gramEnd"/>
       <w:r>
@@ -3570,8 +3417,6 @@
           </wp:inline>
         </w:drawing>
       </w:r>
-      <w:bookmarkStart w:id="0" w:name="_GoBack"/>
-      <w:bookmarkEnd w:id="0"/>
     </w:p>
     <w:p>
       <w:pPr>
@@ -3674,7 +3519,7 @@
 </file>
 
 <file path=word/endnotes.xml><?xml version="1.0" encoding="utf-8"?>
-<w:endnotes xmlns:wpc="http://schemas.microsoft.com/office/word/2010/wordprocessingCanvas" xmlns:mc="http://schemas.openxmlformats.org/markup-compatibility/2006" xmlns:o="urn:schemas-microsoft-com:office:office" xmlns:r="http://schemas.openxmlformats.org/officeDocument/2006/relationships" xmlns:m="http://schemas.openxmlformats.org/officeDocument/2006/math" xmlns:v="urn:schemas-microsoft-com:vml" xmlns:wp14="http://schemas.microsoft.com/office/word/2010/wordprocessingDrawing" xmlns:wp="http://schemas.openxmlformats.org/drawingml/2006/wordprocessingDrawing" xmlns:w10="urn:schemas-microsoft-com:office:word" xmlns:w="http://schemas.openxmlformats.org/wordprocessingml/2006/main" xmlns:w14="http://schemas.microsoft.com/office/word/2010/wordml" xmlns:w15="http://schemas.microsoft.com/office/word/2012/wordml" xmlns:wpg="http://schemas.microsoft.com/office/word/2010/wordprocessingGroup" xmlns:wpi="http://schemas.microsoft.com/office/word/2010/wordprocessingInk" xmlns:wne="http://schemas.microsoft.com/office/word/2006/wordml" xmlns:wps="http://schemas.microsoft.com/office/word/2010/wordprocessingShape" mc:Ignorable="w14 w15 wp14">
+<w:endnotes xmlns:wpc="http://schemas.microsoft.com/office/word/2010/wordprocessingCanvas" xmlns:cx="http://schemas.microsoft.com/office/drawing/2014/chartex" xmlns:cx1="http://schemas.microsoft.com/office/drawing/2015/9/8/chartex" xmlns:cx2="http://schemas.microsoft.com/office/drawing/2015/10/21/chartex" xmlns:cx3="http://schemas.microsoft.com/office/drawing/2016/5/9/chartex" xmlns:cx4="http://schemas.microsoft.com/office/drawing/2016/5/10/chartex" xmlns:cx5="http://schemas.microsoft.com/office/drawing/2016/5/11/chartex" xmlns:cx6="http://schemas.microsoft.com/office/drawing/2016/5/12/chartex" xmlns:cx7="http://schemas.microsoft.com/office/drawing/2016/5/13/chartex" xmlns:cx8="http://schemas.microsoft.com/office/drawing/2016/5/14/chartex" xmlns:mc="http://schemas.openxmlformats.org/markup-compatibility/2006" xmlns:aink="http://schemas.microsoft.com/office/drawing/2016/ink" xmlns:am3d="http://schemas.microsoft.com/office/drawing/2017/model3d" xmlns:o="urn:schemas-microsoft-com:office:office" xmlns:r="http://schemas.openxmlformats.org/officeDocument/2006/relationships" xmlns:m="http://schemas.openxmlformats.org/officeDocument/2006/math" xmlns:v="urn:schemas-microsoft-com:vml" xmlns:wp14="http://schemas.microsoft.com/office/word/2010/wordprocessingDrawing" xmlns:wp="http://schemas.openxmlformats.org/drawingml/2006/wordprocessingDrawing" xmlns:w10="urn:schemas-microsoft-com:office:word" xmlns:w="http://schemas.openxmlformats.org/wordprocessingml/2006/main" xmlns:w14="http://schemas.microsoft.com/office/word/2010/wordml" xmlns:w15="http://schemas.microsoft.com/office/word/2012/wordml" xmlns:w16cid="http://schemas.microsoft.com/office/word/2016/wordml/cid" xmlns:w16se="http://schemas.microsoft.com/office/word/2015/wordml/symex" xmlns:wpg="http://schemas.microsoft.com/office/word/2010/wordprocessingGroup" xmlns:wpi="http://schemas.microsoft.com/office/word/2010/wordprocessingInk" xmlns:wne="http://schemas.microsoft.com/office/word/2006/wordml" xmlns:wps="http://schemas.microsoft.com/office/word/2010/wordprocessingShape" mc:Ignorable="w14 w15 w16se w16cid wp14">
   <w:endnote w:type="separator" w:id="-1">
     <w:p>
       <w:pPr>
@@ -3699,7 +3544,7 @@
 </file>
 
 <file path=word/footer1.xml><?xml version="1.0" encoding="utf-8"?>
-<w:ftr xmlns:wpc="http://schemas.microsoft.com/office/word/2010/wordprocessingCanvas" xmlns:mc="http://schemas.openxmlformats.org/markup-compatibility/2006" xmlns:o="urn:schemas-microsoft-com:office:office" xmlns:r="http://schemas.openxmlformats.org/officeDocument/2006/relationships" xmlns:m="http://schemas.openxmlformats.org/officeDocument/2006/math" xmlns:v="urn:schemas-microsoft-com:vml" xmlns:wp14="http://schemas.microsoft.com/office/word/2010/wordprocessingDrawing" xmlns:wp="http://schemas.openxmlformats.org/drawingml/2006/wordprocessingDrawing" xmlns:w10="urn:schemas-microsoft-com:office:word" xmlns:w="http://schemas.openxmlformats.org/wordprocessingml/2006/main" xmlns:w14="http://schemas.microsoft.com/office/word/2010/wordml" xmlns:w15="http://schemas.microsoft.com/office/word/2012/wordml" xmlns:wpg="http://schemas.microsoft.com/office/word/2010/wordprocessingGroup" xmlns:wpi="http://schemas.microsoft.com/office/word/2010/wordprocessingInk" xmlns:wne="http://schemas.microsoft.com/office/word/2006/wordml" xmlns:wps="http://schemas.microsoft.com/office/word/2010/wordprocessingShape" mc:Ignorable="w14 w15 wp14">
+<w:ftr xmlns:wpc="http://schemas.microsoft.com/office/word/2010/wordprocessingCanvas" xmlns:cx="http://schemas.microsoft.com/office/drawing/2014/chartex" xmlns:cx1="http://schemas.microsoft.com/office/drawing/2015/9/8/chartex" xmlns:cx2="http://schemas.microsoft.com/office/drawing/2015/10/21/chartex" xmlns:cx3="http://schemas.microsoft.com/office/drawing/2016/5/9/chartex" xmlns:cx4="http://schemas.microsoft.com/office/drawing/2016/5/10/chartex" xmlns:cx5="http://schemas.microsoft.com/office/drawing/2016/5/11/chartex" xmlns:cx6="http://schemas.microsoft.com/office/drawing/2016/5/12/chartex" xmlns:cx7="http://schemas.microsoft.com/office/drawing/2016/5/13/chartex" xmlns:cx8="http://schemas.microsoft.com/office/drawing/2016/5/14/chartex" xmlns:mc="http://schemas.openxmlformats.org/markup-compatibility/2006" xmlns:aink="http://schemas.microsoft.com/office/drawing/2016/ink" xmlns:am3d="http://schemas.microsoft.com/office/drawing/2017/model3d" xmlns:o="urn:schemas-microsoft-com:office:office" xmlns:r="http://schemas.openxmlformats.org/officeDocument/2006/relationships" xmlns:m="http://schemas.openxmlformats.org/officeDocument/2006/math" xmlns:v="urn:schemas-microsoft-com:vml" xmlns:wp14="http://schemas.microsoft.com/office/word/2010/wordprocessingDrawing" xmlns:wp="http://schemas.openxmlformats.org/drawingml/2006/wordprocessingDrawing" xmlns:w10="urn:schemas-microsoft-com:office:word" xmlns:w="http://schemas.openxmlformats.org/wordprocessingml/2006/main" xmlns:w14="http://schemas.microsoft.com/office/word/2010/wordml" xmlns:w15="http://schemas.microsoft.com/office/word/2012/wordml" xmlns:w16cid="http://schemas.microsoft.com/office/word/2016/wordml/cid" xmlns:w16se="http://schemas.microsoft.com/office/word/2015/wordml/symex" xmlns:wpg="http://schemas.microsoft.com/office/word/2010/wordprocessingGroup" xmlns:wpi="http://schemas.microsoft.com/office/word/2010/wordprocessingInk" xmlns:wne="http://schemas.microsoft.com/office/word/2006/wordml" xmlns:wps="http://schemas.microsoft.com/office/word/2010/wordprocessingShape" mc:Ignorable="w14 w15 w16se w16cid wp14">
   <w:p>
     <w:pPr>
       <w:pBdr>
@@ -3755,7 +3600,7 @@
 </file>
 
 <file path=word/footer2.xml><?xml version="1.0" encoding="utf-8"?>
-<w:ftr xmlns:wpc="http://schemas.microsoft.com/office/word/2010/wordprocessingCanvas" xmlns:mc="http://schemas.openxmlformats.org/markup-compatibility/2006" xmlns:o="urn:schemas-microsoft-com:office:office" xmlns:r="http://schemas.openxmlformats.org/officeDocument/2006/relationships" xmlns:m="http://schemas.openxmlformats.org/officeDocument/2006/math" xmlns:v="urn:schemas-microsoft-com:vml" xmlns:wp14="http://schemas.microsoft.com/office/word/2010/wordprocessingDrawing" xmlns:wp="http://schemas.openxmlformats.org/drawingml/2006/wordprocessingDrawing" xmlns:w10="urn:schemas-microsoft-com:office:word" xmlns:w="http://schemas.openxmlformats.org/wordprocessingml/2006/main" xmlns:w14="http://schemas.microsoft.com/office/word/2010/wordml" xmlns:w15="http://schemas.microsoft.com/office/word/2012/wordml" xmlns:wpg="http://schemas.microsoft.com/office/word/2010/wordprocessingGroup" xmlns:wpi="http://schemas.microsoft.com/office/word/2010/wordprocessingInk" xmlns:wne="http://schemas.microsoft.com/office/word/2006/wordml" xmlns:wps="http://schemas.microsoft.com/office/word/2010/wordprocessingShape" mc:Ignorable="w14 w15 wp14">
+<w:ftr xmlns:wpc="http://schemas.microsoft.com/office/word/2010/wordprocessingCanvas" xmlns:cx="http://schemas.microsoft.com/office/drawing/2014/chartex" xmlns:cx1="http://schemas.microsoft.com/office/drawing/2015/9/8/chartex" xmlns:cx2="http://schemas.microsoft.com/office/drawing/2015/10/21/chartex" xmlns:cx3="http://schemas.microsoft.com/office/drawing/2016/5/9/chartex" xmlns:cx4="http://schemas.microsoft.com/office/drawing/2016/5/10/chartex" xmlns:cx5="http://schemas.microsoft.com/office/drawing/2016/5/11/chartex" xmlns:cx6="http://schemas.microsoft.com/office/drawing/2016/5/12/chartex" xmlns:cx7="http://schemas.microsoft.com/office/drawing/2016/5/13/chartex" xmlns:cx8="http://schemas.microsoft.com/office/drawing/2016/5/14/chartex" xmlns:mc="http://schemas.openxmlformats.org/markup-compatibility/2006" xmlns:aink="http://schemas.microsoft.com/office/drawing/2016/ink" xmlns:am3d="http://schemas.microsoft.com/office/drawing/2017/model3d" xmlns:o="urn:schemas-microsoft-com:office:office" xmlns:r="http://schemas.openxmlformats.org/officeDocument/2006/relationships" xmlns:m="http://schemas.openxmlformats.org/officeDocument/2006/math" xmlns:v="urn:schemas-microsoft-com:vml" xmlns:wp14="http://schemas.microsoft.com/office/word/2010/wordprocessingDrawing" xmlns:wp="http://schemas.openxmlformats.org/drawingml/2006/wordprocessingDrawing" xmlns:w10="urn:schemas-microsoft-com:office:word" xmlns:w="http://schemas.openxmlformats.org/wordprocessingml/2006/main" xmlns:w14="http://schemas.microsoft.com/office/word/2010/wordml" xmlns:w15="http://schemas.microsoft.com/office/word/2012/wordml" xmlns:w16cid="http://schemas.microsoft.com/office/word/2016/wordml/cid" xmlns:w16se="http://schemas.microsoft.com/office/word/2015/wordml/symex" xmlns:wpg="http://schemas.microsoft.com/office/word/2010/wordprocessingGroup" xmlns:wpi="http://schemas.microsoft.com/office/word/2010/wordprocessingInk" xmlns:wne="http://schemas.microsoft.com/office/word/2006/wordml" xmlns:wps="http://schemas.microsoft.com/office/word/2010/wordprocessingShape" mc:Ignorable="w14 w15 w16se w16cid wp14">
   <w:p>
     <w:pPr>
       <w:jc w:val="center"/>
@@ -3788,7 +3633,7 @@
 </file>
 
 <file path=word/footnotes.xml><?xml version="1.0" encoding="utf-8"?>
-<w:footnotes xmlns:wpc="http://schemas.microsoft.com/office/word/2010/wordprocessingCanvas" xmlns:mc="http://schemas.openxmlformats.org/markup-compatibility/2006" xmlns:o="urn:schemas-microsoft-com:office:office" xmlns:r="http://schemas.openxmlformats.org/officeDocument/2006/relationships" xmlns:m="http://schemas.openxmlformats.org/officeDocument/2006/math" xmlns:v="urn:schemas-microsoft-com:vml" xmlns:wp14="http://schemas.microsoft.com/office/word/2010/wordprocessingDrawing" xmlns:wp="http://schemas.openxmlformats.org/drawingml/2006/wordprocessingDrawing" xmlns:w10="urn:schemas-microsoft-com:office:word" xmlns:w="http://schemas.openxmlformats.org/wordprocessingml/2006/main" xmlns:w14="http://schemas.microsoft.com/office/word/2010/wordml" xmlns:w15="http://schemas.microsoft.com/office/word/2012/wordml" xmlns:wpg="http://schemas.microsoft.com/office/word/2010/wordprocessingGroup" xmlns:wpi="http://schemas.microsoft.com/office/word/2010/wordprocessingInk" xmlns:wne="http://schemas.microsoft.com/office/word/2006/wordml" xmlns:wps="http://schemas.microsoft.com/office/word/2010/wordprocessingShape" mc:Ignorable="w14 w15 wp14">
+<w:footnotes xmlns:wpc="http://schemas.microsoft.com/office/word/2010/wordprocessingCanvas" xmlns:cx="http://schemas.microsoft.com/office/drawing/2014/chartex" xmlns:cx1="http://schemas.microsoft.com/office/drawing/2015/9/8/chartex" xmlns:cx2="http://schemas.microsoft.com/office/drawing/2015/10/21/chartex" xmlns:cx3="http://schemas.microsoft.com/office/drawing/2016/5/9/chartex" xmlns:cx4="http://schemas.microsoft.com/office/drawing/2016/5/10/chartex" xmlns:cx5="http://schemas.microsoft.com/office/drawing/2016/5/11/chartex" xmlns:cx6="http://schemas.microsoft.com/office/drawing/2016/5/12/chartex" xmlns:cx7="http://schemas.microsoft.com/office/drawing/2016/5/13/chartex" xmlns:cx8="http://schemas.microsoft.com/office/drawing/2016/5/14/chartex" xmlns:mc="http://schemas.openxmlformats.org/markup-compatibility/2006" xmlns:aink="http://schemas.microsoft.com/office/drawing/2016/ink" xmlns:am3d="http://schemas.microsoft.com/office/drawing/2017/model3d" xmlns:o="urn:schemas-microsoft-com:office:office" xmlns:r="http://schemas.openxmlformats.org/officeDocument/2006/relationships" xmlns:m="http://schemas.openxmlformats.org/officeDocument/2006/math" xmlns:v="urn:schemas-microsoft-com:vml" xmlns:wp14="http://schemas.microsoft.com/office/word/2010/wordprocessingDrawing" xmlns:wp="http://schemas.openxmlformats.org/drawingml/2006/wordprocessingDrawing" xmlns:w10="urn:schemas-microsoft-com:office:word" xmlns:w="http://schemas.openxmlformats.org/wordprocessingml/2006/main" xmlns:w14="http://schemas.microsoft.com/office/word/2010/wordml" xmlns:w15="http://schemas.microsoft.com/office/word/2012/wordml" xmlns:w16cid="http://schemas.microsoft.com/office/word/2016/wordml/cid" xmlns:w16se="http://schemas.microsoft.com/office/word/2015/wordml/symex" xmlns:wpg="http://schemas.microsoft.com/office/word/2010/wordprocessingGroup" xmlns:wpi="http://schemas.microsoft.com/office/word/2010/wordprocessingInk" xmlns:wne="http://schemas.microsoft.com/office/word/2006/wordml" xmlns:wps="http://schemas.microsoft.com/office/word/2010/wordprocessingShape" mc:Ignorable="w14 w15 w16se w16cid wp14">
   <w:footnote w:type="separator" w:id="-1">
     <w:p>
       <w:pPr>
@@ -3813,7 +3658,7 @@
 </file>
 
 <file path=word/header1.xml><?xml version="1.0" encoding="utf-8"?>
-<w:hdr xmlns:wpc="http://schemas.microsoft.com/office/word/2010/wordprocessingCanvas" xmlns:mc="http://schemas.openxmlformats.org/markup-compatibility/2006" xmlns:o="urn:schemas-microsoft-com:office:office" xmlns:r="http://schemas.openxmlformats.org/officeDocument/2006/relationships" xmlns:m="http://schemas.openxmlformats.org/officeDocument/2006/math" xmlns:v="urn:schemas-microsoft-com:vml" xmlns:wp14="http://schemas.microsoft.com/office/word/2010/wordprocessingDrawing" xmlns:wp="http://schemas.openxmlformats.org/drawingml/2006/wordprocessingDrawing" xmlns:w10="urn:schemas-microsoft-com:office:word" xmlns:w="http://schemas.openxmlformats.org/wordprocessingml/2006/main" xmlns:w14="http://schemas.microsoft.com/office/word/2010/wordml" xmlns:w15="http://schemas.microsoft.com/office/word/2012/wordml" xmlns:wpg="http://schemas.microsoft.com/office/word/2010/wordprocessingGroup" xmlns:wpi="http://schemas.microsoft.com/office/word/2010/wordprocessingInk" xmlns:wne="http://schemas.microsoft.com/office/word/2006/wordml" xmlns:wps="http://schemas.microsoft.com/office/word/2010/wordprocessingShape" mc:Ignorable="w14 w15 wp14">
+<w:hdr xmlns:wpc="http://schemas.microsoft.com/office/word/2010/wordprocessingCanvas" xmlns:cx="http://schemas.microsoft.com/office/drawing/2014/chartex" xmlns:cx1="http://schemas.microsoft.com/office/drawing/2015/9/8/chartex" xmlns:cx2="http://schemas.microsoft.com/office/drawing/2015/10/21/chartex" xmlns:cx3="http://schemas.microsoft.com/office/drawing/2016/5/9/chartex" xmlns:cx4="http://schemas.microsoft.com/office/drawing/2016/5/10/chartex" xmlns:cx5="http://schemas.microsoft.com/office/drawing/2016/5/11/chartex" xmlns:cx6="http://schemas.microsoft.com/office/drawing/2016/5/12/chartex" xmlns:cx7="http://schemas.microsoft.com/office/drawing/2016/5/13/chartex" xmlns:cx8="http://schemas.microsoft.com/office/drawing/2016/5/14/chartex" xmlns:mc="http://schemas.openxmlformats.org/markup-compatibility/2006" xmlns:aink="http://schemas.microsoft.com/office/drawing/2016/ink" xmlns:am3d="http://schemas.microsoft.com/office/drawing/2017/model3d" xmlns:o="urn:schemas-microsoft-com:office:office" xmlns:r="http://schemas.openxmlformats.org/officeDocument/2006/relationships" xmlns:m="http://schemas.openxmlformats.org/officeDocument/2006/math" xmlns:v="urn:schemas-microsoft-com:vml" xmlns:wp14="http://schemas.microsoft.com/office/word/2010/wordprocessingDrawing" xmlns:wp="http://schemas.openxmlformats.org/drawingml/2006/wordprocessingDrawing" xmlns:w10="urn:schemas-microsoft-com:office:word" xmlns:w="http://schemas.openxmlformats.org/wordprocessingml/2006/main" xmlns:w14="http://schemas.microsoft.com/office/word/2010/wordml" xmlns:w15="http://schemas.microsoft.com/office/word/2012/wordml" xmlns:w16cid="http://schemas.microsoft.com/office/word/2016/wordml/cid" xmlns:w16se="http://schemas.microsoft.com/office/word/2015/wordml/symex" xmlns:wpg="http://schemas.microsoft.com/office/word/2010/wordprocessingGroup" xmlns:wpi="http://schemas.microsoft.com/office/word/2010/wordprocessingInk" xmlns:wne="http://schemas.microsoft.com/office/word/2006/wordml" xmlns:wps="http://schemas.microsoft.com/office/word/2010/wordprocessingShape" mc:Ignorable="w14 w15 w16se w16cid wp14">
   <w:p>
     <w:pPr>
       <w:pBdr>
@@ -3878,7 +3723,7 @@
 </file>
 
 <file path=word/header2.xml><?xml version="1.0" encoding="utf-8"?>
-<w:hdr xmlns:wpc="http://schemas.microsoft.com/office/word/2010/wordprocessingCanvas" xmlns:mc="http://schemas.openxmlformats.org/markup-compatibility/2006" xmlns:o="urn:schemas-microsoft-com:office:office" xmlns:r="http://schemas.openxmlformats.org/officeDocument/2006/relationships" xmlns:m="http://schemas.openxmlformats.org/officeDocument/2006/math" xmlns:v="urn:schemas-microsoft-com:vml" xmlns:wp14="http://schemas.microsoft.com/office/word/2010/wordprocessingDrawing" xmlns:wp="http://schemas.openxmlformats.org/drawingml/2006/wordprocessingDrawing" xmlns:w10="urn:schemas-microsoft-com:office:word" xmlns:w="http://schemas.openxmlformats.org/wordprocessingml/2006/main" xmlns:w14="http://schemas.microsoft.com/office/word/2010/wordml" xmlns:w15="http://schemas.microsoft.com/office/word/2012/wordml" xmlns:wpg="http://schemas.microsoft.com/office/word/2010/wordprocessingGroup" xmlns:wpi="http://schemas.microsoft.com/office/word/2010/wordprocessingInk" xmlns:wne="http://schemas.microsoft.com/office/word/2006/wordml" xmlns:wps="http://schemas.microsoft.com/office/word/2010/wordprocessingShape" mc:Ignorable="w14 w15 wp14">
+<w:hdr xmlns:wpc="http://schemas.microsoft.com/office/word/2010/wordprocessingCanvas" xmlns:cx="http://schemas.microsoft.com/office/drawing/2014/chartex" xmlns:cx1="http://schemas.microsoft.com/office/drawing/2015/9/8/chartex" xmlns:cx2="http://schemas.microsoft.com/office/drawing/2015/10/21/chartex" xmlns:cx3="http://schemas.microsoft.com/office/drawing/2016/5/9/chartex" xmlns:cx4="http://schemas.microsoft.com/office/drawing/2016/5/10/chartex" xmlns:cx5="http://schemas.microsoft.com/office/drawing/2016/5/11/chartex" xmlns:cx6="http://schemas.microsoft.com/office/drawing/2016/5/12/chartex" xmlns:cx7="http://schemas.microsoft.com/office/drawing/2016/5/13/chartex" xmlns:cx8="http://schemas.microsoft.com/office/drawing/2016/5/14/chartex" xmlns:mc="http://schemas.openxmlformats.org/markup-compatibility/2006" xmlns:aink="http://schemas.microsoft.com/office/drawing/2016/ink" xmlns:am3d="http://schemas.microsoft.com/office/drawing/2017/model3d" xmlns:o="urn:schemas-microsoft-com:office:office" xmlns:r="http://schemas.openxmlformats.org/officeDocument/2006/relationships" xmlns:m="http://schemas.openxmlformats.org/officeDocument/2006/math" xmlns:v="urn:schemas-microsoft-com:vml" xmlns:wp14="http://schemas.microsoft.com/office/word/2010/wordprocessingDrawing" xmlns:wp="http://schemas.openxmlformats.org/drawingml/2006/wordprocessingDrawing" xmlns:w10="urn:schemas-microsoft-com:office:word" xmlns:w="http://schemas.openxmlformats.org/wordprocessingml/2006/main" xmlns:w14="http://schemas.microsoft.com/office/word/2010/wordml" xmlns:w15="http://schemas.microsoft.com/office/word/2012/wordml" xmlns:w16cid="http://schemas.microsoft.com/office/word/2016/wordml/cid" xmlns:w16se="http://schemas.microsoft.com/office/word/2015/wordml/symex" xmlns:wpg="http://schemas.microsoft.com/office/word/2010/wordprocessingGroup" xmlns:wpi="http://schemas.microsoft.com/office/word/2010/wordprocessingInk" xmlns:wne="http://schemas.microsoft.com/office/word/2006/wordml" xmlns:wps="http://schemas.microsoft.com/office/word/2010/wordprocessingShape" mc:Ignorable="w14 w15 w16se w16cid wp14">
   <w:p>
     <w:pPr>
       <w:pBdr>
@@ -3985,7 +3830,7 @@
 </file>
 
 <file path=word/numbering.xml><?xml version="1.0" encoding="utf-8"?>
-<w:numbering xmlns:wpc="http://schemas.microsoft.com/office/word/2010/wordprocessingCanvas" xmlns:mc="http://schemas.openxmlformats.org/markup-compatibility/2006" xmlns:o="urn:schemas-microsoft-com:office:office" xmlns:r="http://schemas.openxmlformats.org/officeDocument/2006/relationships" xmlns:m="http://schemas.openxmlformats.org/officeDocument/2006/math" xmlns:v="urn:schemas-microsoft-com:vml" xmlns:wp14="http://schemas.microsoft.com/office/word/2010/wordprocessingDrawing" xmlns:wp="http://schemas.openxmlformats.org/drawingml/2006/wordprocessingDrawing" xmlns:w10="urn:schemas-microsoft-com:office:word" xmlns:w="http://schemas.openxmlformats.org/wordprocessingml/2006/main" xmlns:w14="http://schemas.microsoft.com/office/word/2010/wordml" xmlns:w15="http://schemas.microsoft.com/office/word/2012/wordml" xmlns:wpg="http://schemas.microsoft.com/office/word/2010/wordprocessingGroup" xmlns:wpi="http://schemas.microsoft.com/office/word/2010/wordprocessingInk" xmlns:wne="http://schemas.microsoft.com/office/word/2006/wordml" xmlns:wps="http://schemas.microsoft.com/office/word/2010/wordprocessingShape" mc:Ignorable="w14 w15 wp14">
+<w:numbering xmlns:wpc="http://schemas.microsoft.com/office/word/2010/wordprocessingCanvas" xmlns:cx="http://schemas.microsoft.com/office/drawing/2014/chartex" xmlns:cx1="http://schemas.microsoft.com/office/drawing/2015/9/8/chartex" xmlns:cx2="http://schemas.microsoft.com/office/drawing/2015/10/21/chartex" xmlns:cx3="http://schemas.microsoft.com/office/drawing/2016/5/9/chartex" xmlns:cx4="http://schemas.microsoft.com/office/drawing/2016/5/10/chartex" xmlns:cx5="http://schemas.microsoft.com/office/drawing/2016/5/11/chartex" xmlns:cx6="http://schemas.microsoft.com/office/drawing/2016/5/12/chartex" xmlns:cx7="http://schemas.microsoft.com/office/drawing/2016/5/13/chartex" xmlns:cx8="http://schemas.microsoft.com/office/drawing/2016/5/14/chartex" xmlns:mc="http://schemas.openxmlformats.org/markup-compatibility/2006" xmlns:aink="http://schemas.microsoft.com/office/drawing/2016/ink" xmlns:am3d="http://schemas.microsoft.com/office/drawing/2017/model3d" xmlns:o="urn:schemas-microsoft-com:office:office" xmlns:r="http://schemas.openxmlformats.org/officeDocument/2006/relationships" xmlns:m="http://schemas.openxmlformats.org/officeDocument/2006/math" xmlns:v="urn:schemas-microsoft-com:vml" xmlns:wp14="http://schemas.microsoft.com/office/word/2010/wordprocessingDrawing" xmlns:wp="http://schemas.openxmlformats.org/drawingml/2006/wordprocessingDrawing" xmlns:w10="urn:schemas-microsoft-com:office:word" xmlns:w="http://schemas.openxmlformats.org/wordprocessingml/2006/main" xmlns:w14="http://schemas.microsoft.com/office/word/2010/wordml" xmlns:w15="http://schemas.microsoft.com/office/word/2012/wordml" xmlns:w16cid="http://schemas.microsoft.com/office/word/2016/wordml/cid" xmlns:w16se="http://schemas.microsoft.com/office/word/2015/wordml/symex" xmlns:wpg="http://schemas.microsoft.com/office/word/2010/wordprocessingGroup" xmlns:wpi="http://schemas.microsoft.com/office/word/2010/wordprocessingInk" xmlns:wne="http://schemas.microsoft.com/office/word/2006/wordml" xmlns:wps="http://schemas.microsoft.com/office/word/2010/wordprocessingShape" mc:Ignorable="w14 w15 w16se w16cid wp14">
   <w:abstractNum w:abstractNumId="0" w15:restartNumberingAfterBreak="0">
     <w:nsid w:val="03033F2C"/>
     <w:multiLevelType w:val="multilevel"/>
@@ -4199,7 +4044,7 @@
 </file>
 
 <file path=word/styles.xml><?xml version="1.0" encoding="utf-8"?>
-<w:styles xmlns:mc="http://schemas.openxmlformats.org/markup-compatibility/2006" xmlns:r="http://schemas.openxmlformats.org/officeDocument/2006/relationships" xmlns:w="http://schemas.openxmlformats.org/wordprocessingml/2006/main" xmlns:w14="http://schemas.microsoft.com/office/word/2010/wordml" xmlns:w15="http://schemas.microsoft.com/office/word/2012/wordml" mc:Ignorable="w14 w15">
+<w:styles xmlns:mc="http://schemas.openxmlformats.org/markup-compatibility/2006" xmlns:r="http://schemas.openxmlformats.org/officeDocument/2006/relationships" xmlns:w="http://schemas.openxmlformats.org/wordprocessingml/2006/main" xmlns:w14="http://schemas.microsoft.com/office/word/2010/wordml" xmlns:w15="http://schemas.microsoft.com/office/word/2012/wordml" xmlns:w16cid="http://schemas.microsoft.com/office/word/2016/wordml/cid" xmlns:w16se="http://schemas.microsoft.com/office/word/2015/wordml/symex" mc:Ignorable="w14 w15 w16se w16cid">
   <w:docDefaults>
     <w:rPrDefault>
       <w:rPr>
@@ -4215,7 +4060,7 @@
       </w:pPr>
     </w:pPrDefault>
   </w:docDefaults>
-  <w:latentStyles w:defLockedState="0" w:defUIPriority="99" w:defSemiHidden="0" w:defUnhideWhenUsed="0" w:defQFormat="0" w:count="371">
+  <w:latentStyles w:defLockedState="0" w:defUIPriority="99" w:defSemiHidden="0" w:defUnhideWhenUsed="0" w:defQFormat="0" w:count="376">
     <w:lsdException w:name="Normal" w:uiPriority="0" w:qFormat="1"/>
     <w:lsdException w:name="heading 1" w:uiPriority="9" w:qFormat="1"/>
     <w:lsdException w:name="heading 2" w:semiHidden="1" w:uiPriority="9" w:unhideWhenUsed="1" w:qFormat="1"/>
@@ -4321,7 +4166,6 @@
     <w:lsdException w:name="HTML Sample" w:semiHidden="1" w:unhideWhenUsed="1"/>
     <w:lsdException w:name="HTML Typewriter" w:semiHidden="1" w:unhideWhenUsed="1"/>
     <w:lsdException w:name="HTML Variable" w:semiHidden="1" w:unhideWhenUsed="1"/>
-    <w:lsdException w:name="Normal Table" w:semiHidden="1" w:unhideWhenUsed="1"/>
     <w:lsdException w:name="annotation subject" w:semiHidden="1" w:unhideWhenUsed="1"/>
     <w:lsdException w:name="No List" w:semiHidden="1" w:unhideWhenUsed="1"/>
     <w:lsdException w:name="Outline List 1" w:semiHidden="1" w:unhideWhenUsed="1"/>
@@ -4364,11 +4208,8 @@
     <w:lsdException w:name="Table Contemporary" w:semiHidden="1" w:unhideWhenUsed="1"/>
     <w:lsdException w:name="Table Elegant" w:semiHidden="1" w:unhideWhenUsed="1"/>
     <w:lsdException w:name="Table Professional" w:semiHidden="1" w:unhideWhenUsed="1"/>
-    <w:lsdException w:name="Table Subtle 1" w:semiHidden="1" w:unhideWhenUsed="1"/>
     <w:lsdException w:name="Table Subtle 2" w:semiHidden="1" w:unhideWhenUsed="1"/>
     <w:lsdException w:name="Table Web 1" w:semiHidden="1" w:unhideWhenUsed="1"/>
-    <w:lsdException w:name="Table Web 2" w:semiHidden="1" w:unhideWhenUsed="1"/>
-    <w:lsdException w:name="Table Web 3" w:semiHidden="1" w:unhideWhenUsed="1"/>
     <w:lsdException w:name="Balloon Text" w:semiHidden="1" w:unhideWhenUsed="1"/>
     <w:lsdException w:name="Table Grid" w:uiPriority="39"/>
     <w:lsdException w:name="Table Theme" w:semiHidden="1" w:unhideWhenUsed="1"/>
@@ -4587,6 +4428,11 @@
     <w:lsdException w:name="List Table 5 Dark Accent 6" w:uiPriority="50"/>
     <w:lsdException w:name="List Table 6 Colorful Accent 6" w:uiPriority="51"/>
     <w:lsdException w:name="List Table 7 Colorful Accent 6" w:uiPriority="52"/>
+    <w:lsdException w:name="Mention" w:semiHidden="1" w:unhideWhenUsed="1"/>
+    <w:lsdException w:name="Smart Hyperlink" w:semiHidden="1" w:unhideWhenUsed="1"/>
+    <w:lsdException w:name="Hashtag" w:semiHidden="1" w:unhideWhenUsed="1"/>
+    <w:lsdException w:name="Unresolved Mention" w:semiHidden="1" w:unhideWhenUsed="1"/>
+    <w:lsdException w:name="Smart Link" w:semiHidden="1" w:unhideWhenUsed="1"/>
   </w:latentStyles>
   <w:style w:type="paragraph" w:default="1" w:styleId="Normal">
     <w:name w:val="Normal"/>
@@ -4712,6 +4558,7 @@
   <w:style w:type="character" w:default="1" w:styleId="DefaultParagraphFont">
     <w:name w:val="Default Paragraph Font"/>
     <w:uiPriority w:val="1"/>
+    <w:semiHidden/>
     <w:unhideWhenUsed/>
   </w:style>
   <w:style w:type="table" w:default="1" w:styleId="TableNormal">
@@ -5510,7 +5357,7 @@
 </file>
 
 <file path=customXml/itemProps2.xml><?xml version="1.0" encoding="utf-8"?>
-<ds:datastoreItem xmlns:ds="http://schemas.openxmlformats.org/officeDocument/2006/customXml" ds:itemID="{70177C30-516F-4D1B-9B05-B2EC582CE629}">
+<ds:datastoreItem xmlns:ds="http://schemas.openxmlformats.org/officeDocument/2006/customXml" ds:itemID="{A3816280-9AAE-4FD9-A51B-27A573EC4C5A}">
   <ds:schemaRefs>
     <ds:schemaRef ds:uri="http://schemas.openxmlformats.org/officeDocument/2006/bibliography"/>
   </ds:schemaRefs>

</xml_diff>